<commit_message>
some preconditions for use cases
</commit_message>
<xml_diff>
--- a/In progress/DraftURS.docx
+++ b/In progress/DraftURS.docx
@@ -1,6 +1,6 @@
 
 <file path=word/document.xml><?xml version="1.0" encoding="utf-8"?>
-<w:document xmlns:wpc="http://schemas.microsoft.com/office/word/2010/wordprocessingCanvas" xmlns:cx="http://schemas.microsoft.com/office/drawing/2014/chartex" xmlns:cx1="http://schemas.microsoft.com/office/drawing/2015/9/8/chartex" xmlns:cx2="http://schemas.microsoft.com/office/drawing/2015/10/21/chartex" xmlns:mc="http://schemas.openxmlformats.org/markup-compatibility/2006" xmlns:o="urn:schemas-microsoft-com:office:office" xmlns:r="http://schemas.openxmlformats.org/officeDocument/2006/relationships" xmlns:m="http://schemas.openxmlformats.org/officeDocument/2006/math" xmlns:v="urn:schemas-microsoft-com:vml" xmlns:wp14="http://schemas.microsoft.com/office/word/2010/wordprocessingDrawing" xmlns:wp="http://schemas.openxmlformats.org/drawingml/2006/wordprocessingDrawing" xmlns:w10="urn:schemas-microsoft-com:office:word" xmlns:w="http://schemas.openxmlformats.org/wordprocessingml/2006/main" xmlns:w14="http://schemas.microsoft.com/office/word/2010/wordml" xmlns:w15="http://schemas.microsoft.com/office/word/2012/wordml" xmlns:w16se="http://schemas.microsoft.com/office/word/2015/wordml/symex" xmlns:wpg="http://schemas.microsoft.com/office/word/2010/wordprocessingGroup" xmlns:wpi="http://schemas.microsoft.com/office/word/2010/wordprocessingInk" xmlns:wne="http://schemas.microsoft.com/office/word/2006/wordml" xmlns:wps="http://schemas.microsoft.com/office/word/2010/wordprocessingShape" mc:Ignorable="w14 w15 w16se wp14">
+<w:document xmlns:wpc="http://schemas.microsoft.com/office/word/2010/wordprocessingCanvas" xmlns:mo="http://schemas.microsoft.com/office/mac/office/2008/main" xmlns:mc="http://schemas.openxmlformats.org/markup-compatibility/2006" xmlns:mv="urn:schemas-microsoft-com:mac:vml" xmlns:o="urn:schemas-microsoft-com:office:office" xmlns:r="http://schemas.openxmlformats.org/officeDocument/2006/relationships" xmlns:m="http://schemas.openxmlformats.org/officeDocument/2006/math" xmlns:v="urn:schemas-microsoft-com:vml" xmlns:wp14="http://schemas.microsoft.com/office/word/2010/wordprocessingDrawing" xmlns:wp="http://schemas.openxmlformats.org/drawingml/2006/wordprocessingDrawing" xmlns:w10="urn:schemas-microsoft-com:office:word" xmlns:w="http://schemas.openxmlformats.org/wordprocessingml/2006/main" xmlns:w14="http://schemas.microsoft.com/office/word/2010/wordml" xmlns:w15="http://schemas.microsoft.com/office/word/2012/wordml" xmlns:wpg="http://schemas.microsoft.com/office/word/2010/wordprocessingGroup" xmlns:wpi="http://schemas.microsoft.com/office/word/2010/wordprocessingInk" xmlns:wne="http://schemas.microsoft.com/office/word/2006/wordml" xmlns:wps="http://schemas.microsoft.com/office/word/2010/wordprocessingShape" mc:Ignorable="w14 w15 wp14">
   <w:body>
     <w:p>
       <w:pPr>
@@ -276,35 +276,35 @@
         </w:rPr>
         <w:t xml:space="preserve">Monica, </w:t>
       </w:r>
+      <w:r>
+        <w:rPr>
+          <w:rFonts w:ascii="Times New Roman" w:hAnsi="Times New Roman" w:cs="Times New Roman"/>
+          <w:color w:val="538135" w:themeColor="accent6" w:themeShade="BF"/>
+        </w:rPr>
+        <w:t xml:space="preserve">Alexandru, </w:t>
+      </w:r>
+      <w:r>
+        <w:rPr>
+          <w:rFonts w:ascii="Times New Roman" w:hAnsi="Times New Roman" w:cs="Times New Roman"/>
+          <w:color w:val="C45911" w:themeColor="accent2" w:themeShade="BF"/>
+        </w:rPr>
+        <w:t xml:space="preserve">Rosen, </w:t>
+      </w:r>
       <w:proofErr w:type="spellStart"/>
       <w:r>
         <w:rPr>
           <w:rFonts w:ascii="Times New Roman" w:hAnsi="Times New Roman" w:cs="Times New Roman"/>
-          <w:color w:val="538135" w:themeColor="accent6" w:themeShade="BF"/>
-        </w:rPr>
-        <w:t>Alexandru</w:t>
+          <w:color w:val="2F5496" w:themeColor="accent5" w:themeShade="BF"/>
+        </w:rPr>
+        <w:t>Ventsislav</w:t>
       </w:r>
       <w:proofErr w:type="spellEnd"/>
       <w:r>
         <w:rPr>
           <w:rFonts w:ascii="Times New Roman" w:hAnsi="Times New Roman" w:cs="Times New Roman"/>
-          <w:color w:val="538135" w:themeColor="accent6" w:themeShade="BF"/>
+          <w:color w:val="2F5496" w:themeColor="accent5" w:themeShade="BF"/>
         </w:rPr>
         <w:t xml:space="preserve">, </w:t>
-      </w:r>
-      <w:r>
-        <w:rPr>
-          <w:rFonts w:ascii="Times New Roman" w:hAnsi="Times New Roman" w:cs="Times New Roman"/>
-          <w:color w:val="C45911" w:themeColor="accent2" w:themeShade="BF"/>
-        </w:rPr>
-        <w:t xml:space="preserve">Rosen, </w:t>
-      </w:r>
-      <w:r>
-        <w:rPr>
-          <w:rFonts w:ascii="Times New Roman" w:hAnsi="Times New Roman" w:cs="Times New Roman"/>
-          <w:color w:val="2F5496" w:themeColor="accent5" w:themeShade="BF"/>
-        </w:rPr>
-        <w:t xml:space="preserve">Ventsislav, </w:t>
       </w:r>
       <w:proofErr w:type="spellStart"/>
       <w:r>
@@ -1002,15 +1002,13 @@
         </w:rPr>
         <w:t xml:space="preserve">Extensions: there is already a </w:t>
       </w:r>
-      <w:proofErr w:type="spellStart"/>
       <w:r>
         <w:rPr>
           <w:rFonts w:ascii="Times New Roman" w:hAnsi="Times New Roman" w:cs="Times New Roman"/>
           <w:color w:val="7030A0"/>
         </w:rPr>
-        <w:t>corssing</w:t>
-      </w:r>
-      <w:proofErr w:type="spellEnd"/>
+        <w:t>crossing</w:t>
+      </w:r>
       <w:r>
         <w:rPr>
           <w:rFonts w:ascii="Times New Roman" w:hAnsi="Times New Roman" w:cs="Times New Roman"/>
@@ -1046,15 +1044,13 @@
         <w:tab/>
         <w:t xml:space="preserve">The </w:t>
       </w:r>
-      <w:proofErr w:type="spellStart"/>
       <w:r>
         <w:rPr>
           <w:rFonts w:ascii="Times New Roman" w:hAnsi="Times New Roman" w:cs="Times New Roman"/>
           <w:color w:val="7030A0"/>
         </w:rPr>
-        <w:t>corssing</w:t>
-      </w:r>
-      <w:proofErr w:type="spellEnd"/>
+        <w:t>crossing</w:t>
+      </w:r>
       <w:r>
         <w:rPr>
           <w:rFonts w:ascii="Times New Roman" w:hAnsi="Times New Roman" w:cs="Times New Roman"/>
@@ -1344,6 +1340,37 @@
         <w:adjustRightInd w:val="0"/>
         <w:rPr>
           <w:rFonts w:ascii="Times New Roman" w:hAnsi="Times New Roman" w:cs="Times New Roman"/>
+        </w:rPr>
+      </w:pPr>
+      <w:r>
+        <w:rPr>
+          <w:rFonts w:ascii="Times New Roman" w:hAnsi="Times New Roman" w:cs="Times New Roman"/>
+          <w:b/>
+        </w:rPr>
+        <w:t>Pre</w:t>
+      </w:r>
+      <w:r>
+        <w:rPr>
+          <w:rFonts w:ascii="Times New Roman" w:hAnsi="Times New Roman" w:cs="Times New Roman"/>
+          <w:b/>
+        </w:rPr>
+        <w:t>condition</w:t>
+      </w:r>
+      <w:r>
+        <w:rPr>
+          <w:rFonts w:ascii="Times New Roman" w:hAnsi="Times New Roman" w:cs="Times New Roman"/>
+        </w:rPr>
+        <w:t>: There is at least one crossing on the drawing board</w:t>
+      </w:r>
+    </w:p>
+    <w:p>
+      <w:pPr>
+        <w:widowControl w:val="0"/>
+        <w:autoSpaceDE w:val="0"/>
+        <w:autoSpaceDN w:val="0"/>
+        <w:adjustRightInd w:val="0"/>
+        <w:rPr>
+          <w:rFonts w:ascii="Times New Roman" w:hAnsi="Times New Roman" w:cs="Times New Roman"/>
           <w:color w:val="7030A0"/>
         </w:rPr>
       </w:pPr>
@@ -1494,6 +1521,37 @@
           <w:rFonts w:ascii="Times New Roman" w:hAnsi="Times New Roman" w:cs="Times New Roman"/>
         </w:rPr>
         <w:t>: User</w:t>
+      </w:r>
+    </w:p>
+    <w:p>
+      <w:pPr>
+        <w:widowControl w:val="0"/>
+        <w:autoSpaceDE w:val="0"/>
+        <w:autoSpaceDN w:val="0"/>
+        <w:adjustRightInd w:val="0"/>
+        <w:rPr>
+          <w:rFonts w:ascii="Times New Roman" w:hAnsi="Times New Roman" w:cs="Times New Roman"/>
+        </w:rPr>
+      </w:pPr>
+      <w:r>
+        <w:rPr>
+          <w:rFonts w:ascii="Times New Roman" w:hAnsi="Times New Roman" w:cs="Times New Roman"/>
+          <w:b/>
+        </w:rPr>
+        <w:t>Pre</w:t>
+      </w:r>
+      <w:r>
+        <w:rPr>
+          <w:rFonts w:ascii="Times New Roman" w:hAnsi="Times New Roman" w:cs="Times New Roman"/>
+          <w:b/>
+        </w:rPr>
+        <w:t>condition</w:t>
+      </w:r>
+      <w:r>
+        <w:rPr>
+          <w:rFonts w:ascii="Times New Roman" w:hAnsi="Times New Roman" w:cs="Times New Roman"/>
+        </w:rPr>
+        <w:t>: There is at least one crossing on the drawing board</w:t>
       </w:r>
     </w:p>
     <w:p>
@@ -1585,28 +1643,24 @@
         </w:rPr>
         <w:t xml:space="preserve">The system checks if the </w:t>
       </w:r>
-      <w:proofErr w:type="spellStart"/>
-      <w:r>
-        <w:rPr>
-          <w:rFonts w:ascii="Times New Roman" w:hAnsi="Times New Roman" w:cs="Times New Roman"/>
-        </w:rPr>
-        <w:t>lcick</w:t>
-      </w:r>
-      <w:proofErr w:type="spellEnd"/>
+      <w:r>
+        <w:rPr>
+          <w:rFonts w:ascii="Times New Roman" w:hAnsi="Times New Roman" w:cs="Times New Roman"/>
+        </w:rPr>
+        <w:t>click</w:t>
+      </w:r>
       <w:r>
         <w:rPr>
           <w:rFonts w:ascii="Times New Roman" w:hAnsi="Times New Roman" w:cs="Times New Roman"/>
         </w:rPr>
         <w:t xml:space="preserve"> is in the </w:t>
       </w:r>
-      <w:proofErr w:type="spellStart"/>
-      <w:r>
-        <w:rPr>
-          <w:rFonts w:ascii="Times New Roman" w:hAnsi="Times New Roman" w:cs="Times New Roman"/>
-        </w:rPr>
-        <w:t>roght</w:t>
-      </w:r>
-      <w:proofErr w:type="spellEnd"/>
+      <w:r>
+        <w:rPr>
+          <w:rFonts w:ascii="Times New Roman" w:hAnsi="Times New Roman" w:cs="Times New Roman"/>
+        </w:rPr>
+        <w:t>right</w:t>
+      </w:r>
       <w:r>
         <w:rPr>
           <w:rFonts w:ascii="Times New Roman" w:hAnsi="Times New Roman" w:cs="Times New Roman"/>
@@ -1637,14 +1691,12 @@
         </w:rPr>
         <w:t xml:space="preserve">dds the element to the </w:t>
       </w:r>
-      <w:proofErr w:type="spellStart"/>
-      <w:r>
-        <w:rPr>
-          <w:rFonts w:ascii="Times New Roman" w:hAnsi="Times New Roman" w:cs="Times New Roman"/>
-        </w:rPr>
-        <w:t>crossin</w:t>
-      </w:r>
-      <w:proofErr w:type="spellEnd"/>
+      <w:r>
+        <w:rPr>
+          <w:rFonts w:ascii="Times New Roman" w:hAnsi="Times New Roman" w:cs="Times New Roman"/>
+        </w:rPr>
+        <w:t>crossing</w:t>
+      </w:r>
       <w:r>
         <w:rPr>
           <w:rFonts w:ascii="Times New Roman" w:hAnsi="Times New Roman" w:cs="Times New Roman"/>
@@ -1687,28 +1739,24 @@
         </w:rPr>
         <w:t xml:space="preserve">Ext: If the element is a traffic light for pedestrians or a sensor and there is no </w:t>
       </w:r>
-      <w:proofErr w:type="spellStart"/>
-      <w:r>
-        <w:rPr>
-          <w:rFonts w:ascii="Times New Roman" w:hAnsi="Times New Roman" w:cs="Times New Roman"/>
-        </w:rPr>
-        <w:t>corssign</w:t>
-      </w:r>
-      <w:proofErr w:type="spellEnd"/>
+      <w:r>
+        <w:rPr>
+          <w:rFonts w:ascii="Times New Roman" w:hAnsi="Times New Roman" w:cs="Times New Roman"/>
+        </w:rPr>
+        <w:t>crossing</w:t>
+      </w:r>
       <w:r>
         <w:rPr>
           <w:rFonts w:ascii="Times New Roman" w:hAnsi="Times New Roman" w:cs="Times New Roman"/>
         </w:rPr>
         <w:t xml:space="preserve">, the </w:t>
       </w:r>
-      <w:proofErr w:type="spellStart"/>
-      <w:r>
-        <w:rPr>
-          <w:rFonts w:ascii="Times New Roman" w:hAnsi="Times New Roman" w:cs="Times New Roman"/>
-        </w:rPr>
-        <w:t>sytem</w:t>
-      </w:r>
-      <w:proofErr w:type="spellEnd"/>
+      <w:r>
+        <w:rPr>
+          <w:rFonts w:ascii="Times New Roman" w:hAnsi="Times New Roman" w:cs="Times New Roman"/>
+        </w:rPr>
+        <w:t>system</w:t>
+      </w:r>
       <w:r>
         <w:rPr>
           <w:rFonts w:ascii="Times New Roman" w:hAnsi="Times New Roman" w:cs="Times New Roman"/>
@@ -1731,6 +1779,7 @@
         <w:rPr>
           <w:rFonts w:ascii="Times New Roman" w:hAnsi="Times New Roman" w:cs="Times New Roman"/>
         </w:rPr>
+        <w:lastRenderedPageBreak/>
         <w:tab/>
         <w:t>There is already an element there the system displays an error</w:t>
       </w:r>
@@ -1761,7 +1810,6 @@
         <w:rPr>
           <w:rFonts w:ascii="Times New Roman" w:hAnsi="Times New Roman" w:cs="Times New Roman"/>
         </w:rPr>
-        <w:lastRenderedPageBreak/>
         <w:t>The user wants to remove an element.</w:t>
       </w:r>
     </w:p>
@@ -1802,8 +1850,34 @@
       <w:r>
         <w:rPr>
           <w:rFonts w:ascii="Times New Roman" w:hAnsi="Times New Roman" w:cs="Times New Roman"/>
-        </w:rPr>
-        <w:t>.</w:t>
+          <w:b/>
+        </w:rPr>
+        <w:t>Pre</w:t>
+      </w:r>
+      <w:r>
+        <w:rPr>
+          <w:rFonts w:ascii="Times New Roman" w:hAnsi="Times New Roman" w:cs="Times New Roman"/>
+          <w:b/>
+        </w:rPr>
+        <w:t>condition</w:t>
+      </w:r>
+      <w:r>
+        <w:rPr>
+          <w:rFonts w:ascii="Times New Roman" w:hAnsi="Times New Roman" w:cs="Times New Roman"/>
+        </w:rPr>
+        <w:t xml:space="preserve">: There is at least one </w:t>
+      </w:r>
+      <w:r>
+        <w:rPr>
+          <w:rFonts w:ascii="Times New Roman" w:hAnsi="Times New Roman" w:cs="Times New Roman"/>
+        </w:rPr>
+        <w:t>element</w:t>
+      </w:r>
+      <w:r>
+        <w:rPr>
+          <w:rFonts w:ascii="Times New Roman" w:hAnsi="Times New Roman" w:cs="Times New Roman"/>
+        </w:rPr>
+        <w:t xml:space="preserve"> on the drawing board</w:t>
       </w:r>
     </w:p>
     <w:p>
@@ -1828,6 +1902,30 @@
           <w:rFonts w:ascii="Times New Roman" w:hAnsi="Times New Roman" w:cs="Times New Roman"/>
         </w:rPr>
         <w:t>:</w:t>
+      </w:r>
+    </w:p>
+    <w:p>
+      <w:pPr>
+        <w:widowControl w:val="0"/>
+        <w:autoSpaceDE w:val="0"/>
+        <w:autoSpaceDN w:val="0"/>
+        <w:adjustRightInd w:val="0"/>
+        <w:rPr>
+          <w:rFonts w:ascii="Times New Roman" w:hAnsi="Times New Roman" w:cs="Times New Roman"/>
+        </w:rPr>
+      </w:pPr>
+      <w:r>
+        <w:rPr>
+          <w:rFonts w:ascii="Times New Roman" w:hAnsi="Times New Roman" w:cs="Times New Roman"/>
+        </w:rPr>
+        <w:tab/>
+        <w:t xml:space="preserve">1. </w:t>
+      </w:r>
+      <w:r>
+        <w:rPr>
+          <w:rFonts w:ascii="Times New Roman" w:hAnsi="Times New Roman" w:cs="Times New Roman"/>
+        </w:rPr>
+        <w:t>User press the remove button</w:t>
       </w:r>
     </w:p>
     <w:p>
@@ -2469,7 +2567,6 @@
           <w:sz w:val="40"/>
           <w:szCs w:val="40"/>
         </w:rPr>
-        <w:lastRenderedPageBreak/>
         <w:t>V.</w:t>
       </w:r>
     </w:p>
@@ -2866,6 +2963,37 @@
           <w:rFonts w:ascii="Times New Roman" w:hAnsi="Times New Roman" w:cs="Times New Roman"/>
         </w:rPr>
         <w:t>: User</w:t>
+      </w:r>
+    </w:p>
+    <w:p>
+      <w:pPr>
+        <w:widowControl w:val="0"/>
+        <w:autoSpaceDE w:val="0"/>
+        <w:autoSpaceDN w:val="0"/>
+        <w:adjustRightInd w:val="0"/>
+        <w:rPr>
+          <w:rFonts w:ascii="Times New Roman" w:hAnsi="Times New Roman" w:cs="Times New Roman"/>
+        </w:rPr>
+      </w:pPr>
+      <w:r>
+        <w:rPr>
+          <w:rFonts w:ascii="Times New Roman" w:hAnsi="Times New Roman" w:cs="Times New Roman"/>
+          <w:b/>
+        </w:rPr>
+        <w:t>Pre</w:t>
+      </w:r>
+      <w:r>
+        <w:rPr>
+          <w:rFonts w:ascii="Times New Roman" w:hAnsi="Times New Roman" w:cs="Times New Roman"/>
+          <w:b/>
+        </w:rPr>
+        <w:t>condition</w:t>
+      </w:r>
+      <w:r>
+        <w:rPr>
+          <w:rFonts w:ascii="Times New Roman" w:hAnsi="Times New Roman" w:cs="Times New Roman"/>
+        </w:rPr>
+        <w:t>: There is at least one crossing on the drawing board</w:t>
       </w:r>
     </w:p>
     <w:p>
@@ -3235,6 +3363,7 @@
           <w:b/>
           <w:lang w:val="en-AU"/>
         </w:rPr>
+        <w:lastRenderedPageBreak/>
         <w:tab/>
       </w:r>
       <w:r>
@@ -4112,12 +4241,7 @@
         <w:t xml:space="preserve"> </w:t>
       </w:r>
       <w:r>
-        <w:t>Microsoft</w:t>
-      </w:r>
-      <w:bookmarkStart w:id="6" w:name="_GoBack"/>
-      <w:bookmarkEnd w:id="6"/>
-      <w:r>
-        <w:t xml:space="preserve"> Windows 10</w:t>
+        <w:t>Microsoft Windows 10</w:t>
       </w:r>
     </w:p>
     <w:p>
@@ -4158,6 +4282,8 @@
       <w:r>
         <w:t>A mouse</w:t>
       </w:r>
+      <w:bookmarkStart w:id="6" w:name="_GoBack"/>
+      <w:bookmarkEnd w:id="6"/>
     </w:p>
     <w:p>
       <w:pPr>
@@ -4204,7 +4330,7 @@
 </file>
 
 <file path=word/endnotes.xml><?xml version="1.0" encoding="utf-8"?>
-<w:endnotes xmlns:wpc="http://schemas.microsoft.com/office/word/2010/wordprocessingCanvas" xmlns:cx="http://schemas.microsoft.com/office/drawing/2014/chartex" xmlns:cx1="http://schemas.microsoft.com/office/drawing/2015/9/8/chartex" xmlns:cx2="http://schemas.microsoft.com/office/drawing/2015/10/21/chartex" xmlns:mc="http://schemas.openxmlformats.org/markup-compatibility/2006" xmlns:o="urn:schemas-microsoft-com:office:office" xmlns:r="http://schemas.openxmlformats.org/officeDocument/2006/relationships" xmlns:m="http://schemas.openxmlformats.org/officeDocument/2006/math" xmlns:v="urn:schemas-microsoft-com:vml" xmlns:wp14="http://schemas.microsoft.com/office/word/2010/wordprocessingDrawing" xmlns:wp="http://schemas.openxmlformats.org/drawingml/2006/wordprocessingDrawing" xmlns:w10="urn:schemas-microsoft-com:office:word" xmlns:w="http://schemas.openxmlformats.org/wordprocessingml/2006/main" xmlns:w14="http://schemas.microsoft.com/office/word/2010/wordml" xmlns:w15="http://schemas.microsoft.com/office/word/2012/wordml" xmlns:w16se="http://schemas.microsoft.com/office/word/2015/wordml/symex" xmlns:wpg="http://schemas.microsoft.com/office/word/2010/wordprocessingGroup" xmlns:wpi="http://schemas.microsoft.com/office/word/2010/wordprocessingInk" xmlns:wne="http://schemas.microsoft.com/office/word/2006/wordml" xmlns:wps="http://schemas.microsoft.com/office/word/2010/wordprocessingShape" mc:Ignorable="w14 w15 w16se wp14">
+<w:endnotes xmlns:wpc="http://schemas.microsoft.com/office/word/2010/wordprocessingCanvas" xmlns:mo="http://schemas.microsoft.com/office/mac/office/2008/main" xmlns:mc="http://schemas.openxmlformats.org/markup-compatibility/2006" xmlns:mv="urn:schemas-microsoft-com:mac:vml" xmlns:o="urn:schemas-microsoft-com:office:office" xmlns:r="http://schemas.openxmlformats.org/officeDocument/2006/relationships" xmlns:m="http://schemas.openxmlformats.org/officeDocument/2006/math" xmlns:v="urn:schemas-microsoft-com:vml" xmlns:wp14="http://schemas.microsoft.com/office/word/2010/wordprocessingDrawing" xmlns:wp="http://schemas.openxmlformats.org/drawingml/2006/wordprocessingDrawing" xmlns:w10="urn:schemas-microsoft-com:office:word" xmlns:w="http://schemas.openxmlformats.org/wordprocessingml/2006/main" xmlns:w14="http://schemas.microsoft.com/office/word/2010/wordml" xmlns:w15="http://schemas.microsoft.com/office/word/2012/wordml" xmlns:wpg="http://schemas.microsoft.com/office/word/2010/wordprocessingGroup" xmlns:wpi="http://schemas.microsoft.com/office/word/2010/wordprocessingInk" xmlns:wne="http://schemas.microsoft.com/office/word/2006/wordml" xmlns:wps="http://schemas.microsoft.com/office/word/2010/wordprocessingShape" mc:Ignorable="w14 w15 wp14">
   <w:endnote w:type="separator" w:id="-1">
     <w:p>
       <w:r>
@@ -4223,7 +4349,7 @@
 </file>
 
 <file path=word/footer1.xml><?xml version="1.0" encoding="utf-8"?>
-<w:ftr xmlns:wpc="http://schemas.microsoft.com/office/word/2010/wordprocessingCanvas" xmlns:cx="http://schemas.microsoft.com/office/drawing/2014/chartex" xmlns:cx1="http://schemas.microsoft.com/office/drawing/2015/9/8/chartex" xmlns:cx2="http://schemas.microsoft.com/office/drawing/2015/10/21/chartex" xmlns:mc="http://schemas.openxmlformats.org/markup-compatibility/2006" xmlns:o="urn:schemas-microsoft-com:office:office" xmlns:r="http://schemas.openxmlformats.org/officeDocument/2006/relationships" xmlns:m="http://schemas.openxmlformats.org/officeDocument/2006/math" xmlns:v="urn:schemas-microsoft-com:vml" xmlns:wp14="http://schemas.microsoft.com/office/word/2010/wordprocessingDrawing" xmlns:wp="http://schemas.openxmlformats.org/drawingml/2006/wordprocessingDrawing" xmlns:w10="urn:schemas-microsoft-com:office:word" xmlns:w="http://schemas.openxmlformats.org/wordprocessingml/2006/main" xmlns:w14="http://schemas.microsoft.com/office/word/2010/wordml" xmlns:w15="http://schemas.microsoft.com/office/word/2012/wordml" xmlns:w16se="http://schemas.microsoft.com/office/word/2015/wordml/symex" xmlns:wpg="http://schemas.microsoft.com/office/word/2010/wordprocessingGroup" xmlns:wpi="http://schemas.microsoft.com/office/word/2010/wordprocessingInk" xmlns:wne="http://schemas.microsoft.com/office/word/2006/wordml" xmlns:wps="http://schemas.microsoft.com/office/word/2010/wordprocessingShape" mc:Ignorable="w14 w15 w16se wp14">
+<w:ftr xmlns:wpc="http://schemas.microsoft.com/office/word/2010/wordprocessingCanvas" xmlns:mo="http://schemas.microsoft.com/office/mac/office/2008/main" xmlns:mc="http://schemas.openxmlformats.org/markup-compatibility/2006" xmlns:mv="urn:schemas-microsoft-com:mac:vml" xmlns:o="urn:schemas-microsoft-com:office:office" xmlns:r="http://schemas.openxmlformats.org/officeDocument/2006/relationships" xmlns:m="http://schemas.openxmlformats.org/officeDocument/2006/math" xmlns:v="urn:schemas-microsoft-com:vml" xmlns:wp14="http://schemas.microsoft.com/office/word/2010/wordprocessingDrawing" xmlns:wp="http://schemas.openxmlformats.org/drawingml/2006/wordprocessingDrawing" xmlns:w10="urn:schemas-microsoft-com:office:word" xmlns:w="http://schemas.openxmlformats.org/wordprocessingml/2006/main" xmlns:w14="http://schemas.microsoft.com/office/word/2010/wordml" xmlns:w15="http://schemas.microsoft.com/office/word/2012/wordml" xmlns:wpg="http://schemas.microsoft.com/office/word/2010/wordprocessingGroup" xmlns:wpi="http://schemas.microsoft.com/office/word/2010/wordprocessingInk" xmlns:wne="http://schemas.microsoft.com/office/word/2006/wordml" xmlns:wps="http://schemas.microsoft.com/office/word/2010/wordprocessingShape" mc:Ignorable="w14 w15 wp14">
   <w:p>
     <w:pPr>
       <w:pStyle w:val="Footer"/>
@@ -4261,7 +4387,7 @@
 </file>
 
 <file path=word/footer2.xml><?xml version="1.0" encoding="utf-8"?>
-<w:ftr xmlns:wpc="http://schemas.microsoft.com/office/word/2010/wordprocessingCanvas" xmlns:cx="http://schemas.microsoft.com/office/drawing/2014/chartex" xmlns:cx1="http://schemas.microsoft.com/office/drawing/2015/9/8/chartex" xmlns:cx2="http://schemas.microsoft.com/office/drawing/2015/10/21/chartex" xmlns:mc="http://schemas.openxmlformats.org/markup-compatibility/2006" xmlns:o="urn:schemas-microsoft-com:office:office" xmlns:r="http://schemas.openxmlformats.org/officeDocument/2006/relationships" xmlns:m="http://schemas.openxmlformats.org/officeDocument/2006/math" xmlns:v="urn:schemas-microsoft-com:vml" xmlns:wp14="http://schemas.microsoft.com/office/word/2010/wordprocessingDrawing" xmlns:wp="http://schemas.openxmlformats.org/drawingml/2006/wordprocessingDrawing" xmlns:w10="urn:schemas-microsoft-com:office:word" xmlns:w="http://schemas.openxmlformats.org/wordprocessingml/2006/main" xmlns:w14="http://schemas.microsoft.com/office/word/2010/wordml" xmlns:w15="http://schemas.microsoft.com/office/word/2012/wordml" xmlns:w16se="http://schemas.microsoft.com/office/word/2015/wordml/symex" xmlns:wpg="http://schemas.microsoft.com/office/word/2010/wordprocessingGroup" xmlns:wpi="http://schemas.microsoft.com/office/word/2010/wordprocessingInk" xmlns:wne="http://schemas.microsoft.com/office/word/2006/wordml" xmlns:wps="http://schemas.microsoft.com/office/word/2010/wordprocessingShape" mc:Ignorable="w14 w15 w16se wp14">
+<w:ftr xmlns:wpc="http://schemas.microsoft.com/office/word/2010/wordprocessingCanvas" xmlns:mo="http://schemas.microsoft.com/office/mac/office/2008/main" xmlns:mc="http://schemas.openxmlformats.org/markup-compatibility/2006" xmlns:mv="urn:schemas-microsoft-com:mac:vml" xmlns:o="urn:schemas-microsoft-com:office:office" xmlns:r="http://schemas.openxmlformats.org/officeDocument/2006/relationships" xmlns:m="http://schemas.openxmlformats.org/officeDocument/2006/math" xmlns:v="urn:schemas-microsoft-com:vml" xmlns:wp14="http://schemas.microsoft.com/office/word/2010/wordprocessingDrawing" xmlns:wp="http://schemas.openxmlformats.org/drawingml/2006/wordprocessingDrawing" xmlns:w10="urn:schemas-microsoft-com:office:word" xmlns:w="http://schemas.openxmlformats.org/wordprocessingml/2006/main" xmlns:w14="http://schemas.microsoft.com/office/word/2010/wordml" xmlns:w15="http://schemas.microsoft.com/office/word/2012/wordml" xmlns:wpg="http://schemas.microsoft.com/office/word/2010/wordprocessingGroup" xmlns:wpi="http://schemas.microsoft.com/office/word/2010/wordprocessingInk" xmlns:wne="http://schemas.microsoft.com/office/word/2006/wordml" xmlns:wps="http://schemas.microsoft.com/office/word/2010/wordprocessingShape" mc:Ignorable="w14 w15 wp14">
   <w:p>
     <w:pPr>
       <w:pStyle w:val="Footer"/>
@@ -4272,7 +4398,7 @@
 </file>
 
 <file path=word/footer3.xml><?xml version="1.0" encoding="utf-8"?>
-<w:ftr xmlns:wpc="http://schemas.microsoft.com/office/word/2010/wordprocessingCanvas" xmlns:cx="http://schemas.microsoft.com/office/drawing/2014/chartex" xmlns:cx1="http://schemas.microsoft.com/office/drawing/2015/9/8/chartex" xmlns:cx2="http://schemas.microsoft.com/office/drawing/2015/10/21/chartex" xmlns:mc="http://schemas.openxmlformats.org/markup-compatibility/2006" xmlns:o="urn:schemas-microsoft-com:office:office" xmlns:r="http://schemas.openxmlformats.org/officeDocument/2006/relationships" xmlns:m="http://schemas.openxmlformats.org/officeDocument/2006/math" xmlns:v="urn:schemas-microsoft-com:vml" xmlns:wp14="http://schemas.microsoft.com/office/word/2010/wordprocessingDrawing" xmlns:wp="http://schemas.openxmlformats.org/drawingml/2006/wordprocessingDrawing" xmlns:w10="urn:schemas-microsoft-com:office:word" xmlns:w="http://schemas.openxmlformats.org/wordprocessingml/2006/main" xmlns:w14="http://schemas.microsoft.com/office/word/2010/wordml" xmlns:w15="http://schemas.microsoft.com/office/word/2012/wordml" xmlns:w16se="http://schemas.microsoft.com/office/word/2015/wordml/symex" xmlns:wpg="http://schemas.microsoft.com/office/word/2010/wordprocessingGroup" xmlns:wpi="http://schemas.microsoft.com/office/word/2010/wordprocessingInk" xmlns:wne="http://schemas.microsoft.com/office/word/2006/wordml" xmlns:wps="http://schemas.microsoft.com/office/word/2010/wordprocessingShape" mc:Ignorable="w14 w15 w16se wp14">
+<w:ftr xmlns:wpc="http://schemas.microsoft.com/office/word/2010/wordprocessingCanvas" xmlns:mo="http://schemas.microsoft.com/office/mac/office/2008/main" xmlns:mc="http://schemas.openxmlformats.org/markup-compatibility/2006" xmlns:mv="urn:schemas-microsoft-com:mac:vml" xmlns:o="urn:schemas-microsoft-com:office:office" xmlns:r="http://schemas.openxmlformats.org/officeDocument/2006/relationships" xmlns:m="http://schemas.openxmlformats.org/officeDocument/2006/math" xmlns:v="urn:schemas-microsoft-com:vml" xmlns:wp14="http://schemas.microsoft.com/office/word/2010/wordprocessingDrawing" xmlns:wp="http://schemas.openxmlformats.org/drawingml/2006/wordprocessingDrawing" xmlns:w10="urn:schemas-microsoft-com:office:word" xmlns:w="http://schemas.openxmlformats.org/wordprocessingml/2006/main" xmlns:w14="http://schemas.microsoft.com/office/word/2010/wordml" xmlns:w15="http://schemas.microsoft.com/office/word/2012/wordml" xmlns:wpg="http://schemas.microsoft.com/office/word/2010/wordprocessingGroup" xmlns:wpi="http://schemas.microsoft.com/office/word/2010/wordprocessingInk" xmlns:wne="http://schemas.microsoft.com/office/word/2006/wordml" xmlns:wps="http://schemas.microsoft.com/office/word/2010/wordprocessingShape" mc:Ignorable="w14 w15 wp14">
   <w:p>
     <w:pPr>
       <w:pStyle w:val="Footer"/>
@@ -4283,7 +4409,7 @@
 </file>
 
 <file path=word/footnotes.xml><?xml version="1.0" encoding="utf-8"?>
-<w:footnotes xmlns:wpc="http://schemas.microsoft.com/office/word/2010/wordprocessingCanvas" xmlns:cx="http://schemas.microsoft.com/office/drawing/2014/chartex" xmlns:cx1="http://schemas.microsoft.com/office/drawing/2015/9/8/chartex" xmlns:cx2="http://schemas.microsoft.com/office/drawing/2015/10/21/chartex" xmlns:mc="http://schemas.openxmlformats.org/markup-compatibility/2006" xmlns:o="urn:schemas-microsoft-com:office:office" xmlns:r="http://schemas.openxmlformats.org/officeDocument/2006/relationships" xmlns:m="http://schemas.openxmlformats.org/officeDocument/2006/math" xmlns:v="urn:schemas-microsoft-com:vml" xmlns:wp14="http://schemas.microsoft.com/office/word/2010/wordprocessingDrawing" xmlns:wp="http://schemas.openxmlformats.org/drawingml/2006/wordprocessingDrawing" xmlns:w10="urn:schemas-microsoft-com:office:word" xmlns:w="http://schemas.openxmlformats.org/wordprocessingml/2006/main" xmlns:w14="http://schemas.microsoft.com/office/word/2010/wordml" xmlns:w15="http://schemas.microsoft.com/office/word/2012/wordml" xmlns:w16se="http://schemas.microsoft.com/office/word/2015/wordml/symex" xmlns:wpg="http://schemas.microsoft.com/office/word/2010/wordprocessingGroup" xmlns:wpi="http://schemas.microsoft.com/office/word/2010/wordprocessingInk" xmlns:wne="http://schemas.microsoft.com/office/word/2006/wordml" xmlns:wps="http://schemas.microsoft.com/office/word/2010/wordprocessingShape" mc:Ignorable="w14 w15 w16se wp14">
+<w:footnotes xmlns:wpc="http://schemas.microsoft.com/office/word/2010/wordprocessingCanvas" xmlns:mo="http://schemas.microsoft.com/office/mac/office/2008/main" xmlns:mc="http://schemas.openxmlformats.org/markup-compatibility/2006" xmlns:mv="urn:schemas-microsoft-com:mac:vml" xmlns:o="urn:schemas-microsoft-com:office:office" xmlns:r="http://schemas.openxmlformats.org/officeDocument/2006/relationships" xmlns:m="http://schemas.openxmlformats.org/officeDocument/2006/math" xmlns:v="urn:schemas-microsoft-com:vml" xmlns:wp14="http://schemas.microsoft.com/office/word/2010/wordprocessingDrawing" xmlns:wp="http://schemas.openxmlformats.org/drawingml/2006/wordprocessingDrawing" xmlns:w10="urn:schemas-microsoft-com:office:word" xmlns:w="http://schemas.openxmlformats.org/wordprocessingml/2006/main" xmlns:w14="http://schemas.microsoft.com/office/word/2010/wordml" xmlns:w15="http://schemas.microsoft.com/office/word/2012/wordml" xmlns:wpg="http://schemas.microsoft.com/office/word/2010/wordprocessingGroup" xmlns:wpi="http://schemas.microsoft.com/office/word/2010/wordprocessingInk" xmlns:wne="http://schemas.microsoft.com/office/word/2006/wordml" xmlns:wps="http://schemas.microsoft.com/office/word/2010/wordprocessingShape" mc:Ignorable="w14 w15 wp14">
   <w:footnote w:type="separator" w:id="-1">
     <w:p>
       <w:r>
@@ -4302,8 +4428,8 @@
 </file>
 
 <file path=word/numbering.xml><?xml version="1.0" encoding="utf-8"?>
-<w:numbering xmlns:wpc="http://schemas.microsoft.com/office/word/2010/wordprocessingCanvas" xmlns:cx="http://schemas.microsoft.com/office/drawing/2014/chartex" xmlns:cx1="http://schemas.microsoft.com/office/drawing/2015/9/8/chartex" xmlns:cx2="http://schemas.microsoft.com/office/drawing/2015/10/21/chartex" xmlns:mc="http://schemas.openxmlformats.org/markup-compatibility/2006" xmlns:o="urn:schemas-microsoft-com:office:office" xmlns:r="http://schemas.openxmlformats.org/officeDocument/2006/relationships" xmlns:m="http://schemas.openxmlformats.org/officeDocument/2006/math" xmlns:v="urn:schemas-microsoft-com:vml" xmlns:wp14="http://schemas.microsoft.com/office/word/2010/wordprocessingDrawing" xmlns:wp="http://schemas.openxmlformats.org/drawingml/2006/wordprocessingDrawing" xmlns:w10="urn:schemas-microsoft-com:office:word" xmlns:w="http://schemas.openxmlformats.org/wordprocessingml/2006/main" xmlns:w14="http://schemas.microsoft.com/office/word/2010/wordml" xmlns:w15="http://schemas.microsoft.com/office/word/2012/wordml" xmlns:w16se="http://schemas.microsoft.com/office/word/2015/wordml/symex" xmlns:wpg="http://schemas.microsoft.com/office/word/2010/wordprocessingGroup" xmlns:wpi="http://schemas.microsoft.com/office/word/2010/wordprocessingInk" xmlns:wne="http://schemas.microsoft.com/office/word/2006/wordml" xmlns:wps="http://schemas.microsoft.com/office/word/2010/wordprocessingShape" mc:Ignorable="w14 w15 w16se wp14">
-  <w:abstractNum w:abstractNumId="0" w15:restartNumberingAfterBreak="0">
+<w:numbering xmlns:wpc="http://schemas.microsoft.com/office/word/2010/wordprocessingCanvas" xmlns:mo="http://schemas.microsoft.com/office/mac/office/2008/main" xmlns:mc="http://schemas.openxmlformats.org/markup-compatibility/2006" xmlns:mv="urn:schemas-microsoft-com:mac:vml" xmlns:o="urn:schemas-microsoft-com:office:office" xmlns:r="http://schemas.openxmlformats.org/officeDocument/2006/relationships" xmlns:m="http://schemas.openxmlformats.org/officeDocument/2006/math" xmlns:v="urn:schemas-microsoft-com:vml" xmlns:wp14="http://schemas.microsoft.com/office/word/2010/wordprocessingDrawing" xmlns:wp="http://schemas.openxmlformats.org/drawingml/2006/wordprocessingDrawing" xmlns:w10="urn:schemas-microsoft-com:office:word" xmlns:w="http://schemas.openxmlformats.org/wordprocessingml/2006/main" xmlns:w14="http://schemas.microsoft.com/office/word/2010/wordml" xmlns:w15="http://schemas.microsoft.com/office/word/2012/wordml" xmlns:wpg="http://schemas.microsoft.com/office/word/2010/wordprocessingGroup" xmlns:wpi="http://schemas.microsoft.com/office/word/2010/wordprocessingInk" xmlns:wne="http://schemas.microsoft.com/office/word/2006/wordml" xmlns:wps="http://schemas.microsoft.com/office/word/2010/wordprocessingShape" mc:Ignorable="w14 w15 wp14">
+  <w:abstractNum w:abstractNumId="0">
     <w:nsid w:val="03AC1801"/>
     <w:multiLevelType w:val="hybridMultilevel"/>
     <w:tmpl w:val="F0569DF4"/>
@@ -4392,7 +4518,7 @@
       </w:pPr>
     </w:lvl>
   </w:abstractNum>
-  <w:abstractNum w:abstractNumId="1" w15:restartNumberingAfterBreak="0">
+  <w:abstractNum w:abstractNumId="1">
     <w:nsid w:val="044C163A"/>
     <w:multiLevelType w:val="hybridMultilevel"/>
     <w:tmpl w:val="C8642754"/>
@@ -4505,7 +4631,7 @@
       </w:rPr>
     </w:lvl>
   </w:abstractNum>
-  <w:abstractNum w:abstractNumId="2" w15:restartNumberingAfterBreak="0">
+  <w:abstractNum w:abstractNumId="2">
     <w:nsid w:val="09425EB6"/>
     <w:multiLevelType w:val="hybridMultilevel"/>
     <w:tmpl w:val="7FCC5182"/>
@@ -4594,7 +4720,7 @@
       </w:pPr>
     </w:lvl>
   </w:abstractNum>
-  <w:abstractNum w:abstractNumId="3" w15:restartNumberingAfterBreak="0">
+  <w:abstractNum w:abstractNumId="3">
     <w:nsid w:val="26A37432"/>
     <w:multiLevelType w:val="hybridMultilevel"/>
     <w:tmpl w:val="2A8E09BE"/>
@@ -4684,7 +4810,7 @@
       </w:pPr>
     </w:lvl>
   </w:abstractNum>
-  <w:abstractNum w:abstractNumId="4" w15:restartNumberingAfterBreak="0">
+  <w:abstractNum w:abstractNumId="4">
     <w:nsid w:val="2EB7649E"/>
     <w:multiLevelType w:val="hybridMultilevel"/>
     <w:tmpl w:val="91840642"/>
@@ -4773,7 +4899,7 @@
       </w:pPr>
     </w:lvl>
   </w:abstractNum>
-  <w:abstractNum w:abstractNumId="5" w15:restartNumberingAfterBreak="0">
+  <w:abstractNum w:abstractNumId="5">
     <w:nsid w:val="3E044F9F"/>
     <w:multiLevelType w:val="hybridMultilevel"/>
     <w:tmpl w:val="D1147870"/>
@@ -4862,7 +4988,7 @@
       </w:pPr>
     </w:lvl>
   </w:abstractNum>
-  <w:abstractNum w:abstractNumId="6" w15:restartNumberingAfterBreak="0">
+  <w:abstractNum w:abstractNumId="6">
     <w:nsid w:val="443C0081"/>
     <w:multiLevelType w:val="hybridMultilevel"/>
     <w:tmpl w:val="ED020806"/>
@@ -4951,7 +5077,7 @@
       </w:pPr>
     </w:lvl>
   </w:abstractNum>
-  <w:abstractNum w:abstractNumId="7" w15:restartNumberingAfterBreak="0">
+  <w:abstractNum w:abstractNumId="7">
     <w:nsid w:val="548C3F47"/>
     <w:multiLevelType w:val="hybridMultilevel"/>
     <w:tmpl w:val="A78408A4"/>
@@ -5064,7 +5190,7 @@
       </w:rPr>
     </w:lvl>
   </w:abstractNum>
-  <w:abstractNum w:abstractNumId="8" w15:restartNumberingAfterBreak="0">
+  <w:abstractNum w:abstractNumId="8">
     <w:nsid w:val="619011A3"/>
     <w:multiLevelType w:val="hybridMultilevel"/>
     <w:tmpl w:val="2A8E09BE"/>
@@ -5154,7 +5280,7 @@
       </w:pPr>
     </w:lvl>
   </w:abstractNum>
-  <w:abstractNum w:abstractNumId="9" w15:restartNumberingAfterBreak="0">
+  <w:abstractNum w:abstractNumId="9">
     <w:nsid w:val="65EA218E"/>
     <w:multiLevelType w:val="hybridMultilevel"/>
     <w:tmpl w:val="1E6A3B78"/>
@@ -5243,7 +5369,7 @@
       </w:pPr>
     </w:lvl>
   </w:abstractNum>
-  <w:abstractNum w:abstractNumId="10" w15:restartNumberingAfterBreak="0">
+  <w:abstractNum w:abstractNumId="10">
     <w:nsid w:val="65FB1A41"/>
     <w:multiLevelType w:val="hybridMultilevel"/>
     <w:tmpl w:val="A66876F8"/>
@@ -5356,7 +5482,7 @@
       </w:rPr>
     </w:lvl>
   </w:abstractNum>
-  <w:abstractNum w:abstractNumId="11" w15:restartNumberingAfterBreak="0">
+  <w:abstractNum w:abstractNumId="11">
     <w:nsid w:val="686E151B"/>
     <w:multiLevelType w:val="hybridMultilevel"/>
     <w:tmpl w:val="C3ECD2CE"/>
@@ -5469,7 +5595,7 @@
       </w:rPr>
     </w:lvl>
   </w:abstractNum>
-  <w:abstractNum w:abstractNumId="12" w15:restartNumberingAfterBreak="0">
+  <w:abstractNum w:abstractNumId="12">
     <w:nsid w:val="694125D1"/>
     <w:multiLevelType w:val="hybridMultilevel"/>
     <w:tmpl w:val="95649EC2"/>
@@ -5558,7 +5684,7 @@
       </w:pPr>
     </w:lvl>
   </w:abstractNum>
-  <w:abstractNum w:abstractNumId="13" w15:restartNumberingAfterBreak="0">
+  <w:abstractNum w:abstractNumId="13">
     <w:nsid w:val="6A1610FD"/>
     <w:multiLevelType w:val="hybridMultilevel"/>
     <w:tmpl w:val="ADB8DA3C"/>
@@ -5647,7 +5773,7 @@
       </w:pPr>
     </w:lvl>
   </w:abstractNum>
-  <w:abstractNum w:abstractNumId="14" w15:restartNumberingAfterBreak="0">
+  <w:abstractNum w:abstractNumId="14">
     <w:nsid w:val="6DFA62E7"/>
     <w:multiLevelType w:val="hybridMultilevel"/>
     <w:tmpl w:val="1720710A"/>
@@ -5733,7 +5859,7 @@
       </w:pPr>
     </w:lvl>
   </w:abstractNum>
-  <w:abstractNum w:abstractNumId="15" w15:restartNumberingAfterBreak="0">
+  <w:abstractNum w:abstractNumId="15">
     <w:nsid w:val="72BA127D"/>
     <w:multiLevelType w:val="hybridMultilevel"/>
     <w:tmpl w:val="CD4EC7B6"/>
@@ -5874,7 +6000,7 @@
 </file>
 
 <file path=word/styles.xml><?xml version="1.0" encoding="utf-8"?>
-<w:styles xmlns:mc="http://schemas.openxmlformats.org/markup-compatibility/2006" xmlns:r="http://schemas.openxmlformats.org/officeDocument/2006/relationships" xmlns:w="http://schemas.openxmlformats.org/wordprocessingml/2006/main" xmlns:w14="http://schemas.microsoft.com/office/word/2010/wordml" xmlns:w15="http://schemas.microsoft.com/office/word/2012/wordml" xmlns:w16se="http://schemas.microsoft.com/office/word/2015/wordml/symex" mc:Ignorable="w14 w15 w16se">
+<w:styles xmlns:mc="http://schemas.openxmlformats.org/markup-compatibility/2006" xmlns:r="http://schemas.openxmlformats.org/officeDocument/2006/relationships" xmlns:w="http://schemas.openxmlformats.org/wordprocessingml/2006/main" xmlns:w14="http://schemas.microsoft.com/office/word/2010/wordml" xmlns:w15="http://schemas.microsoft.com/office/word/2012/wordml" mc:Ignorable="w14 w15">
   <w:docDefaults>
     <w:rPrDefault>
       <w:rPr>
@@ -5886,7 +6012,7 @@
     </w:rPrDefault>
     <w:pPrDefault/>
   </w:docDefaults>
-  <w:latentStyles w:defLockedState="0" w:defUIPriority="99" w:defSemiHidden="0" w:defUnhideWhenUsed="0" w:defQFormat="0" w:count="372">
+  <w:latentStyles w:defLockedState="0" w:defUIPriority="99" w:defSemiHidden="0" w:defUnhideWhenUsed="0" w:defQFormat="0" w:count="380">
     <w:lsdException w:name="Normal" w:uiPriority="0" w:qFormat="1"/>
     <w:lsdException w:name="heading 1" w:uiPriority="9" w:qFormat="1"/>
     <w:lsdException w:name="heading 2" w:semiHidden="1" w:uiPriority="9" w:unhideWhenUsed="1" w:qFormat="1"/>
@@ -6258,7 +6384,6 @@
     <w:lsdException w:name="List Table 5 Dark Accent 6" w:uiPriority="50"/>
     <w:lsdException w:name="List Table 6 Colorful Accent 6" w:uiPriority="51"/>
     <w:lsdException w:name="List Table 7 Colorful Accent 6" w:uiPriority="52"/>
-    <w:lsdException w:name="Mention" w:semiHidden="1" w:unhideWhenUsed="1"/>
   </w:latentStyles>
   <w:style w:type="paragraph" w:default="1" w:styleId="Normal">
     <w:name w:val="Normal"/>

</xml_diff>